<commit_message>
Atualizado o cronograma, status report
</commit_message>
<xml_diff>
--- a/documentos/Status Report 08-11-16.docx
+++ b/documentos/Status Report 08-11-16.docx
@@ -927,6 +927,8 @@
             <w:r>
               <w:t>80% do projeto já foi concluído</w:t>
             </w:r>
+            <w:bookmarkStart w:id="1" w:name="_GoBack"/>
+            <w:bookmarkEnd w:id="1"/>
           </w:p>
         </w:tc>
         <w:tc>
@@ -1184,12 +1186,7 @@
               <w:jc w:val="left"/>
             </w:pPr>
             <w:r>
-              <w:t>Elaboração de reuniões com todo o time de desenvolvimento na abertura dos tickets para a release</w:t>
-            </w:r>
-            <w:bookmarkStart w:id="1" w:name="_GoBack"/>
-            <w:bookmarkEnd w:id="1"/>
-            <w:r>
-              <w:t>;</w:t>
+              <w:t>Elaboração de reuniões com todo o time de desenvolvimento na abertura dos tickets para a release;</w:t>
             </w:r>
           </w:p>
         </w:tc>
@@ -1307,14 +1304,27 @@
       <w:r>
         <w:t xml:space="preserve">Tabela </w:t>
       </w:r>
-      <w:fldSimple w:instr=" SEQ Tabela \* ARABIC ">
-        <w:r>
-          <w:rPr>
-            <w:noProof/>
-          </w:rPr>
-          <w:t>1</w:t>
-        </w:r>
-      </w:fldSimple>
+      <w:r>
+        <w:fldChar w:fldCharType="begin"/>
+      </w:r>
+      <w:r>
+        <w:instrText xml:space="preserve"> SEQ Tabela \* ARABIC </w:instrText>
+      </w:r>
+      <w:r>
+        <w:fldChar w:fldCharType="separate"/>
+      </w:r>
+      <w:r>
+        <w:rPr>
+          <w:noProof/>
+        </w:rPr>
+        <w:t>1</w:t>
+      </w:r>
+      <w:r>
+        <w:rPr>
+          <w:noProof/>
+        </w:rPr>
+        <w:fldChar w:fldCharType="end"/>
+      </w:r>
       <w:r>
         <w:t xml:space="preserve"> - Itens Revisados</w:t>
       </w:r>
@@ -1678,15 +1688,15 @@
         <w:pStyle w:val="Ttulo1"/>
         <w:spacing w:after="240"/>
       </w:pPr>
-      <w:bookmarkStart w:id="2" w:name="_Toc93130221"/>
-      <w:bookmarkStart w:id="3" w:name="_Toc99336496"/>
-      <w:bookmarkStart w:id="4" w:name="_Toc99336660"/>
+      <w:bookmarkStart w:id="2" w:name="_Toc99336496"/>
+      <w:bookmarkStart w:id="3" w:name="_Toc99336660"/>
+      <w:bookmarkStart w:id="4" w:name="_Toc93130221"/>
       <w:bookmarkEnd w:id="0"/>
       <w:r>
         <w:t xml:space="preserve">Pendências </w:t>
       </w:r>
+      <w:bookmarkEnd w:id="2"/>
       <w:bookmarkEnd w:id="3"/>
-      <w:bookmarkEnd w:id="4"/>
       <w:r>
         <w:t>do período analisado</w:t>
       </w:r>
@@ -1703,12 +1713,6 @@
         <w:gridCol w:w="7512"/>
       </w:tblGrid>
       <w:tr>
-        <w:tblPrEx>
-          <w:tblCellMar>
-            <w:top w:w="0" w:type="dxa"/>
-            <w:bottom w:w="0" w:type="dxa"/>
-          </w:tblCellMar>
-        </w:tblPrEx>
         <w:trPr>
           <w:cantSplit/>
           <w:tblHeader/>
@@ -1771,12 +1775,6 @@
         </w:tc>
       </w:tr>
       <w:tr>
-        <w:tblPrEx>
-          <w:tblCellMar>
-            <w:top w:w="0" w:type="dxa"/>
-            <w:bottom w:w="0" w:type="dxa"/>
-          </w:tblCellMar>
-        </w:tblPrEx>
         <w:trPr>
           <w:cantSplit/>
         </w:trPr>
@@ -1832,12 +1830,6 @@
         </w:tc>
       </w:tr>
       <w:tr>
-        <w:tblPrEx>
-          <w:tblCellMar>
-            <w:top w:w="0" w:type="dxa"/>
-            <w:bottom w:w="0" w:type="dxa"/>
-          </w:tblCellMar>
-        </w:tblPrEx>
         <w:trPr>
           <w:cantSplit/>
         </w:trPr>
@@ -1899,7 +1891,7 @@
       <w:bookmarkEnd w:id="5"/>
       <w:bookmarkEnd w:id="6"/>
     </w:p>
-    <w:bookmarkEnd w:id="2"/>
+    <w:bookmarkEnd w:id="4"/>
     <w:p>
       <w:pPr>
         <w:rPr>
@@ -1910,19 +1902,43 @@
         <w:rPr>
           <w:rFonts w:cs="Arial"/>
         </w:rPr>
-        <w:t>Mesmo com o atraso que ocorreu na entrega da primeira release, o projeto não foi afetado como um todo por este atraso, pois se aumentou o período de trabalho para se recuperar o tempo que foi perdido na primeira entrega, voltando novamente ao planejado e podendo seguir a quarta release da maneira ideal.</w:t>
-      </w:r>
-    </w:p>
-    <w:p>
-      <w:pPr>
+        <w:t>Mesmo com o atraso que ocorreu na entrega d</w:t>
+      </w:r>
+      <w:r>
         <w:rPr>
           <w:rFonts w:cs="Arial"/>
         </w:rPr>
-      </w:pPr>
+        <w:t>o</w:t>
+      </w:r>
       <w:r>
         <w:rPr>
           <w:rFonts w:cs="Arial"/>
         </w:rPr>
+        <w:t xml:space="preserve"> </w:t>
+      </w:r>
+      <w:r>
+        <w:rPr>
+          <w:rFonts w:cs="Arial"/>
+        </w:rPr>
+        <w:t>primeiro release</w:t>
+      </w:r>
+      <w:r>
+        <w:rPr>
+          <w:rFonts w:cs="Arial"/>
+        </w:rPr>
+        <w:t>, o projeto não foi afetado como um todo por este atraso, pois se aumentou o período de trabalho para se recuperar o tempo que foi perdido na primeira entrega, voltando novamente ao planejado e podendo seguir a quarta release da maneira ideal.</w:t>
+      </w:r>
+    </w:p>
+    <w:p>
+      <w:pPr>
+        <w:rPr>
+          <w:rFonts w:cs="Arial"/>
+        </w:rPr>
+      </w:pPr>
+      <w:r>
+        <w:rPr>
+          <w:rFonts w:cs="Arial"/>
+        </w:rPr>
         <w:t xml:space="preserve">O projeto </w:t>
       </w:r>
       <w:r>
@@ -1935,7 +1951,19 @@
         <w:rPr>
           <w:rFonts w:cs="Arial"/>
         </w:rPr>
-        <w:t>, mas devido ao desempenho demonstrado nesta realease pela equipe de desenvolvimento, isso não afetará consideravelmente o projeto.</w:t>
+        <w:t>, mas devido</w:t>
+      </w:r>
+      <w:r>
+        <w:rPr>
+          <w:rFonts w:cs="Arial"/>
+        </w:rPr>
+        <w:t xml:space="preserve"> ao desempenho demonstrado neste</w:t>
+      </w:r>
+      <w:r>
+        <w:rPr>
+          <w:rFonts w:cs="Arial"/>
+        </w:rPr>
+        <w:t xml:space="preserve"> realease pela equipe de desenvolvimento, isso não afetará consideravelmente o projeto.</w:t>
       </w:r>
     </w:p>
     <w:p>
@@ -1978,10 +2006,7 @@
         <w:t>ases para a equipe</w:t>
       </w:r>
       <w:r>
-        <w:t xml:space="preserve"> atual de desenvolvimento, </w:t>
-      </w:r>
-      <w:r>
-        <w:t>que é pequena</w:t>
+        <w:t xml:space="preserve"> atual de desenvolvimento, que é pequena</w:t>
       </w:r>
       <w:r>
         <w:t>.</w:t>
@@ -2267,7 +2292,7 @@
     <w:nsid w:val="04F85A7A"/>
     <w:multiLevelType w:val="hybridMultilevel"/>
     <w:tmpl w:val="B180F258"/>
-    <w:lvl w:ilvl="0">
+    <w:lvl w:ilvl="0" w:tplc="053E9DD8">
       <w:start w:val="1"/>
       <w:numFmt w:val="decimal"/>
       <w:pStyle w:val="Requisito"/>
@@ -2283,7 +2308,7 @@
         <w:rFonts w:hint="default"/>
       </w:rPr>
     </w:lvl>
-    <w:lvl w:ilvl="1">
+    <w:lvl w:ilvl="1" w:tplc="E804A79C">
       <w:start w:val="1"/>
       <w:numFmt w:val="bullet"/>
       <w:lvlText w:val=""/>
@@ -2298,7 +2323,7 @@
         <w:rFonts w:ascii="Symbol" w:hAnsi="Symbol" w:hint="default"/>
       </w:rPr>
     </w:lvl>
-    <w:lvl w:ilvl="2">
+    <w:lvl w:ilvl="2" w:tplc="8146C4DE">
       <w:start w:val="1"/>
       <w:numFmt w:val="bullet"/>
       <w:lvlText w:val=""/>
@@ -2313,7 +2338,7 @@
         <w:rFonts w:ascii="Symbol" w:hAnsi="Symbol" w:hint="default"/>
       </w:rPr>
     </w:lvl>
-    <w:lvl w:ilvl="3">
+    <w:lvl w:ilvl="3" w:tplc="2550FAB2">
       <w:start w:val="1"/>
       <w:numFmt w:val="decimal"/>
       <w:lvlText w:val="%4."/>
@@ -2325,7 +2350,7 @@
         <w:ind w:left="2880" w:hanging="360"/>
       </w:pPr>
     </w:lvl>
-    <w:lvl w:ilvl="4" w:tentative="1">
+    <w:lvl w:ilvl="4" w:tplc="380CA04E" w:tentative="1">
       <w:start w:val="1"/>
       <w:numFmt w:val="lowerLetter"/>
       <w:lvlText w:val="%5."/>
@@ -2337,7 +2362,7 @@
         <w:ind w:left="3600" w:hanging="360"/>
       </w:pPr>
     </w:lvl>
-    <w:lvl w:ilvl="5" w:tentative="1">
+    <w:lvl w:ilvl="5" w:tplc="4CC21520" w:tentative="1">
       <w:start w:val="1"/>
       <w:numFmt w:val="lowerRoman"/>
       <w:lvlText w:val="%6."/>
@@ -2349,7 +2374,7 @@
         <w:ind w:left="4320" w:hanging="180"/>
       </w:pPr>
     </w:lvl>
-    <w:lvl w:ilvl="6" w:tentative="1">
+    <w:lvl w:ilvl="6" w:tplc="C628810E" w:tentative="1">
       <w:start w:val="1"/>
       <w:numFmt w:val="decimal"/>
       <w:lvlText w:val="%7."/>
@@ -2361,7 +2386,7 @@
         <w:ind w:left="5040" w:hanging="360"/>
       </w:pPr>
     </w:lvl>
-    <w:lvl w:ilvl="7" w:tentative="1">
+    <w:lvl w:ilvl="7" w:tplc="9D567D7C" w:tentative="1">
       <w:start w:val="1"/>
       <w:numFmt w:val="lowerLetter"/>
       <w:lvlText w:val="%8."/>
@@ -2373,7 +2398,7 @@
         <w:ind w:left="5760" w:hanging="360"/>
       </w:pPr>
     </w:lvl>
-    <w:lvl w:ilvl="8" w:tentative="1">
+    <w:lvl w:ilvl="8" w:tplc="8854A848" w:tentative="1">
       <w:start w:val="1"/>
       <w:numFmt w:val="lowerRoman"/>
       <w:lvlText w:val="%9."/>
@@ -2672,6 +2697,50 @@
     <w:lsdException w:name="Subtitle" w:qFormat="1"/>
     <w:lsdException w:name="Strong" w:qFormat="1"/>
     <w:lsdException w:name="Emphasis" w:qFormat="1"/>
+    <w:lsdException w:name="Normal Table" w:semiHidden="1" w:unhideWhenUsed="1"/>
+    <w:lsdException w:name="Table Simple 1" w:semiHidden="1" w:unhideWhenUsed="1"/>
+    <w:lsdException w:name="Table Simple 2" w:semiHidden="1" w:unhideWhenUsed="1"/>
+    <w:lsdException w:name="Table Simple 3" w:semiHidden="1" w:unhideWhenUsed="1"/>
+    <w:lsdException w:name="Table Classic 1" w:semiHidden="1" w:unhideWhenUsed="1"/>
+    <w:lsdException w:name="Table Classic 2" w:semiHidden="1" w:unhideWhenUsed="1"/>
+    <w:lsdException w:name="Table Classic 3" w:semiHidden="1" w:unhideWhenUsed="1"/>
+    <w:lsdException w:name="Table Classic 4" w:semiHidden="1" w:unhideWhenUsed="1"/>
+    <w:lsdException w:name="Table Colorful 1" w:semiHidden="1" w:unhideWhenUsed="1"/>
+    <w:lsdException w:name="Table Colorful 2" w:semiHidden="1" w:unhideWhenUsed="1"/>
+    <w:lsdException w:name="Table Colorful 3" w:semiHidden="1" w:unhideWhenUsed="1"/>
+    <w:lsdException w:name="Table Columns 1" w:semiHidden="1" w:unhideWhenUsed="1"/>
+    <w:lsdException w:name="Table Columns 2" w:semiHidden="1" w:unhideWhenUsed="1"/>
+    <w:lsdException w:name="Table Columns 3" w:semiHidden="1" w:unhideWhenUsed="1"/>
+    <w:lsdException w:name="Table Columns 4" w:semiHidden="1" w:unhideWhenUsed="1"/>
+    <w:lsdException w:name="Table Columns 5" w:semiHidden="1" w:unhideWhenUsed="1"/>
+    <w:lsdException w:name="Table Grid 1" w:semiHidden="1" w:unhideWhenUsed="1"/>
+    <w:lsdException w:name="Table Grid 2" w:semiHidden="1" w:unhideWhenUsed="1"/>
+    <w:lsdException w:name="Table Grid 3" w:semiHidden="1" w:unhideWhenUsed="1"/>
+    <w:lsdException w:name="Table Grid 4" w:semiHidden="1" w:unhideWhenUsed="1"/>
+    <w:lsdException w:name="Table Grid 5" w:semiHidden="1" w:unhideWhenUsed="1"/>
+    <w:lsdException w:name="Table Grid 6" w:semiHidden="1" w:unhideWhenUsed="1"/>
+    <w:lsdException w:name="Table Grid 7" w:semiHidden="1" w:unhideWhenUsed="1"/>
+    <w:lsdException w:name="Table Grid 8" w:semiHidden="1" w:unhideWhenUsed="1"/>
+    <w:lsdException w:name="Table List 1" w:semiHidden="1" w:unhideWhenUsed="1"/>
+    <w:lsdException w:name="Table List 2" w:semiHidden="1" w:unhideWhenUsed="1"/>
+    <w:lsdException w:name="Table List 3" w:semiHidden="1" w:unhideWhenUsed="1"/>
+    <w:lsdException w:name="Table List 4" w:semiHidden="1" w:unhideWhenUsed="1"/>
+    <w:lsdException w:name="Table List 5" w:semiHidden="1" w:unhideWhenUsed="1"/>
+    <w:lsdException w:name="Table List 6" w:semiHidden="1" w:unhideWhenUsed="1"/>
+    <w:lsdException w:name="Table List 7" w:semiHidden="1" w:unhideWhenUsed="1"/>
+    <w:lsdException w:name="Table List 8" w:semiHidden="1" w:unhideWhenUsed="1"/>
+    <w:lsdException w:name="Table 3D effects 1" w:semiHidden="1" w:unhideWhenUsed="1"/>
+    <w:lsdException w:name="Table 3D effects 2" w:semiHidden="1" w:unhideWhenUsed="1"/>
+    <w:lsdException w:name="Table 3D effects 3" w:semiHidden="1" w:unhideWhenUsed="1"/>
+    <w:lsdException w:name="Table Contemporary" w:semiHidden="1" w:unhideWhenUsed="1"/>
+    <w:lsdException w:name="Table Elegant" w:semiHidden="1" w:unhideWhenUsed="1"/>
+    <w:lsdException w:name="Table Professional" w:semiHidden="1" w:unhideWhenUsed="1"/>
+    <w:lsdException w:name="Table Subtle 1" w:semiHidden="1" w:unhideWhenUsed="1"/>
+    <w:lsdException w:name="Table Subtle 2" w:semiHidden="1" w:unhideWhenUsed="1"/>
+    <w:lsdException w:name="Table Web 1" w:semiHidden="1" w:unhideWhenUsed="1"/>
+    <w:lsdException w:name="Table Web 2" w:semiHidden="1" w:unhideWhenUsed="1"/>
+    <w:lsdException w:name="Table Web 3" w:semiHidden="1" w:unhideWhenUsed="1"/>
+    <w:lsdException w:name="Table Theme" w:semiHidden="1" w:unhideWhenUsed="1"/>
     <w:lsdException w:name="Placeholder Text" w:semiHidden="1" w:uiPriority="99"/>
     <w:lsdException w:name="No Spacing" w:uiPriority="1" w:qFormat="1"/>
     <w:lsdException w:name="Light Shading" w:uiPriority="60"/>
@@ -3075,11 +3144,15 @@
   </w:style>
   <w:style w:type="character" w:default="1" w:styleId="Fontepargpadro">
     <w:name w:val="Default Paragraph Font"/>
+    <w:uiPriority w:val="1"/>
     <w:semiHidden/>
+    <w:unhideWhenUsed/>
   </w:style>
   <w:style w:type="table" w:default="1" w:styleId="Tabelanormal">
     <w:name w:val="Normal Table"/>
+    <w:uiPriority w:val="99"/>
     <w:semiHidden/>
+    <w:unhideWhenUsed/>
     <w:tblPr>
       <w:tblInd w:w="0" w:type="dxa"/>
       <w:tblCellMar>
@@ -3092,7 +3165,9 @@
   </w:style>
   <w:style w:type="numbering" w:default="1" w:styleId="Semlista">
     <w:name w:val="No List"/>
+    <w:uiPriority w:val="99"/>
     <w:semiHidden/>
+    <w:unhideWhenUsed/>
   </w:style>
   <w:style w:type="paragraph" w:styleId="MapadoDocumento">
     <w:name w:val="Document Map"/>
@@ -3648,7 +3723,6 @@
       <w:kern w:val="0"/>
       <w:sz w:val="28"/>
       <w:szCs w:val="20"/>
-      <w:lang w:eastAsia="pt-BR"/>
     </w:rPr>
   </w:style>
   <w:style w:type="paragraph" w:customStyle="1" w:styleId="Ttulodondice">
@@ -3670,7 +3744,6 @@
       <w:color w:val="000000"/>
       <w:kern w:val="0"/>
       <w:szCs w:val="20"/>
-      <w:lang w:eastAsia="pt-BR"/>
     </w:rPr>
   </w:style>
   <w:style w:type="paragraph" w:styleId="Ttulo">

</xml_diff>